<commit_message>
Them bao cao phan data set (1,2)
</commit_message>
<xml_diff>
--- a/AI_NangCao/DoAnCaiDat/BaoCaoDoAn.docx
+++ b/AI_NangCao/DoAnCaiDat/BaoCaoDoAn.docx
@@ -1,6 +1,6 @@
 
 <file path=word/document.xml><?xml version="1.0" encoding="utf-8"?>
-<w:document xmlns:wpc="http://schemas.microsoft.com/office/word/2010/wordprocessingCanvas" xmlns:cx="http://schemas.microsoft.com/office/drawing/2014/chartex" xmlns:mc="http://schemas.openxmlformats.org/markup-compatibility/2006" xmlns:o="urn:schemas-microsoft-com:office:office" xmlns:r="http://schemas.openxmlformats.org/officeDocument/2006/relationships" xmlns:m="http://schemas.openxmlformats.org/officeDocument/2006/math" xmlns:v="urn:schemas-microsoft-com:vml" xmlns:wp14="http://schemas.microsoft.com/office/word/2010/wordprocessingDrawing" xmlns:wp="http://schemas.openxmlformats.org/drawingml/2006/wordprocessingDrawing" xmlns:w10="urn:schemas-microsoft-com:office:word" xmlns:w="http://schemas.openxmlformats.org/wordprocessingml/2006/main" xmlns:w14="http://schemas.microsoft.com/office/word/2010/wordml" xmlns:w15="http://schemas.microsoft.com/office/word/2012/wordml" xmlns:w16se="http://schemas.microsoft.com/office/word/2015/wordml/symex" xmlns:wpg="http://schemas.microsoft.com/office/word/2010/wordprocessingGroup" xmlns:wpi="http://schemas.microsoft.com/office/word/2010/wordprocessingInk" xmlns:wne="http://schemas.microsoft.com/office/word/2006/wordml" xmlns:wps="http://schemas.microsoft.com/office/word/2010/wordprocessingShape" mc:Ignorable="w14 w15 w16se wp14">
+<w:document xmlns:wpc="http://schemas.microsoft.com/office/word/2010/wordprocessingCanvas" xmlns:cx="http://schemas.microsoft.com/office/drawing/2014/chartex" xmlns:cx1="http://schemas.microsoft.com/office/drawing/2015/9/8/chartex" xmlns:mc="http://schemas.openxmlformats.org/markup-compatibility/2006" xmlns:o="urn:schemas-microsoft-com:office:office" xmlns:r="http://schemas.openxmlformats.org/officeDocument/2006/relationships" xmlns:m="http://schemas.openxmlformats.org/officeDocument/2006/math" xmlns:v="urn:schemas-microsoft-com:vml" xmlns:wp14="http://schemas.microsoft.com/office/word/2010/wordprocessingDrawing" xmlns:wp="http://schemas.openxmlformats.org/drawingml/2006/wordprocessingDrawing" xmlns:w10="urn:schemas-microsoft-com:office:word" xmlns:w="http://schemas.openxmlformats.org/wordprocessingml/2006/main" xmlns:w14="http://schemas.microsoft.com/office/word/2010/wordml" xmlns:w15="http://schemas.microsoft.com/office/word/2012/wordml" xmlns:w16se="http://schemas.microsoft.com/office/word/2015/wordml/symex" xmlns:wpg="http://schemas.microsoft.com/office/word/2010/wordprocessingGroup" xmlns:wpi="http://schemas.microsoft.com/office/word/2010/wordprocessingInk" xmlns:wne="http://schemas.microsoft.com/office/word/2006/wordml" xmlns:wps="http://schemas.microsoft.com/office/word/2010/wordprocessingShape" mc:Ignorable="w14 w15 w16se wp14">
   <w:body>
     <w:sdt>
       <w:sdtPr>
@@ -53,7 +53,7 @@
               <w:noProof/>
             </w:rPr>
             <w:drawing>
-              <wp:anchor distT="0" distB="0" distL="114300" distR="114300" simplePos="0" relativeHeight="251651584" behindDoc="0" locked="0" layoutInCell="1" allowOverlap="1" wp14:anchorId="138A9FEF" wp14:editId="7852D544">
+              <wp:anchor distT="0" distB="0" distL="114300" distR="114300" simplePos="0" relativeHeight="251652608" behindDoc="0" locked="0" layoutInCell="1" allowOverlap="1" wp14:anchorId="138A9FEF" wp14:editId="7852D544">
                 <wp:simplePos x="0" y="0"/>
                 <wp:positionH relativeFrom="column">
                   <wp:posOffset>1846580</wp:posOffset>
@@ -115,7 +115,7 @@
               <w:noProof/>
             </w:rPr>
             <w:drawing>
-              <wp:anchor distT="0" distB="0" distL="114300" distR="114300" simplePos="0" relativeHeight="251650560" behindDoc="1" locked="0" layoutInCell="1" allowOverlap="1" wp14:anchorId="3418AB4C" wp14:editId="1CCC82D9">
+              <wp:anchor distT="0" distB="0" distL="114300" distR="114300" simplePos="0" relativeHeight="251651584" behindDoc="1" locked="0" layoutInCell="1" allowOverlap="1" wp14:anchorId="3418AB4C" wp14:editId="1CCC82D9">
                 <wp:simplePos x="0" y="0"/>
                 <wp:positionH relativeFrom="column">
                   <wp:posOffset>1769110</wp:posOffset>
@@ -4120,6 +4120,267 @@
     </w:p>
     <w:p>
       <w:pPr>
+        <w:pStyle w:val="ListParagraph"/>
+        <w:numPr>
+          <w:ilvl w:val="0"/>
+          <w:numId w:val="25"/>
+        </w:numPr>
+      </w:pPr>
+      <w:r>
+        <w:rPr>
+          <w:b/>
+        </w:rPr>
+        <w:t>German Traffic Sign Recognition Benchmark(GTSRG)</w:t>
+      </w:r>
+      <w:r>
+        <w:t xml:space="preserve"> là bộ data được sử dụng để trainning và test trong khảo sát này. Bộ data này được phần chia thành 43 loại với tổng số lượng hình ảnh cho bộ dữ liệu train lên đến 39209 hình. </w:t>
+      </w:r>
+    </w:p>
+    <w:p>
+      <w:pPr>
+        <w:pStyle w:val="ListParagraph"/>
+        <w:numPr>
+          <w:ilvl w:val="0"/>
+          <w:numId w:val="25"/>
+        </w:numPr>
+      </w:pPr>
+      <w:r>
+        <w:t>Các loại biể</w:t>
+      </w:r>
+      <w:r>
+        <w:t xml:space="preserve">n báo trong bộ data </w:t>
+      </w:r>
+      <w:r>
+        <w:rPr>
+          <w:b/>
+        </w:rPr>
+        <w:t>GTSRG</w:t>
+      </w:r>
+      <w:r>
+        <w:t>:</w:t>
+      </w:r>
+    </w:p>
+    <w:p>
+      <w:pPr>
+        <w:pStyle w:val="ListParagraph"/>
+        <w:jc w:val="center"/>
+      </w:pPr>
+      <w:r>
+        <w:rPr>
+          <w:noProof/>
+        </w:rPr>
+        <w:drawing>
+          <wp:inline distT="0" distB="0" distL="0" distR="0" wp14:anchorId="64950345" wp14:editId="11D88692">
+            <wp:extent cx="3263964" cy="3466866"/>
+            <wp:effectExtent l="0" t="0" r="0" b="0"/>
+            <wp:docPr id="8" name="Picture 8" descr="F:\SĐH\Kì_1\AI_NC\document\AI_NangCao\DoAnCaiDat\photos\GTSRB_overview.png"/>
+            <wp:cNvGraphicFramePr>
+              <a:graphicFrameLocks xmlns:a="http://schemas.openxmlformats.org/drawingml/2006/main" noChangeAspect="1"/>
+            </wp:cNvGraphicFramePr>
+            <a:graphic xmlns:a="http://schemas.openxmlformats.org/drawingml/2006/main">
+              <a:graphicData uri="http://schemas.openxmlformats.org/drawingml/2006/picture">
+                <pic:pic xmlns:pic="http://schemas.openxmlformats.org/drawingml/2006/picture">
+                  <pic:nvPicPr>
+                    <pic:cNvPr id="0" name="Picture 3" descr="F:\SĐH\Kì_1\AI_NC\document\AI_NangCao\DoAnCaiDat\photos\GTSRB_overview.png"/>
+                    <pic:cNvPicPr>
+                      <a:picLocks noChangeAspect="1" noChangeArrowheads="1"/>
+                    </pic:cNvPicPr>
+                  </pic:nvPicPr>
+                  <pic:blipFill>
+                    <a:blip r:embed="rId14" cstate="print">
+                      <a:extLst>
+                        <a:ext uri="{28A0092B-C50C-407E-A947-70E740481C1C}">
+                          <a14:useLocalDpi xmlns:a14="http://schemas.microsoft.com/office/drawing/2010/main" val="0"/>
+                        </a:ext>
+                      </a:extLst>
+                    </a:blip>
+                    <a:srcRect/>
+                    <a:stretch>
+                      <a:fillRect/>
+                    </a:stretch>
+                  </pic:blipFill>
+                  <pic:spPr bwMode="auto">
+                    <a:xfrm>
+                      <a:off x="0" y="0"/>
+                      <a:ext cx="3269681" cy="3472939"/>
+                    </a:xfrm>
+                    <a:prstGeom prst="rect">
+                      <a:avLst/>
+                    </a:prstGeom>
+                    <a:noFill/>
+                    <a:ln>
+                      <a:noFill/>
+                    </a:ln>
+                  </pic:spPr>
+                </pic:pic>
+              </a:graphicData>
+            </a:graphic>
+          </wp:inline>
+        </w:drawing>
+      </w:r>
+    </w:p>
+    <w:p>
+      <w:pPr>
+        <w:pStyle w:val="Caption"/>
+        <w:jc w:val="center"/>
+      </w:pPr>
+      <w:r>
+        <w:t xml:space="preserve">Hình  </w:t>
+      </w:r>
+      <w:r>
+        <w:fldChar w:fldCharType="begin"/>
+      </w:r>
+      <w:r>
+        <w:instrText xml:space="preserve"> STYLEREF 1 \s </w:instrText>
+      </w:r>
+      <w:r>
+        <w:fldChar w:fldCharType="separate"/>
+      </w:r>
+      <w:r>
+        <w:rPr>
+          <w:noProof/>
+        </w:rPr>
+        <w:t>II</w:t>
+      </w:r>
+      <w:r>
+        <w:rPr>
+          <w:noProof/>
+        </w:rPr>
+        <w:fldChar w:fldCharType="end"/>
+      </w:r>
+      <w:r>
+        <w:noBreakHyphen/>
+      </w:r>
+      <w:r>
+        <w:fldChar w:fldCharType="begin"/>
+      </w:r>
+      <w:r>
+        <w:instrText xml:space="preserve"> SEQ Hình_ \* alphabetic \s 1 </w:instrText>
+      </w:r>
+      <w:r>
+        <w:fldChar w:fldCharType="separate"/>
+      </w:r>
+      <w:r>
+        <w:rPr>
+          <w:noProof/>
+        </w:rPr>
+        <w:t>a</w:t>
+      </w:r>
+      <w:r>
+        <w:rPr>
+          <w:noProof/>
+        </w:rPr>
+        <w:fldChar w:fldCharType="end"/>
+      </w:r>
+      <w:r>
+        <w:t xml:space="preserve">: </w:t>
+      </w:r>
+      <w:r>
+        <w:t>Các loại biển báo trong GTSRB</w:t>
+      </w:r>
+    </w:p>
+    <w:p>
+      <w:pPr>
+        <w:pStyle w:val="ListParagraph"/>
+        <w:numPr>
+          <w:ilvl w:val="0"/>
+          <w:numId w:val="25"/>
+        </w:numPr>
+      </w:pPr>
+      <w:r>
+        <w:t>Hình ảnh trong mỗi loại biển báo rất đa dạng về độ lớn, độ tương phản, noise và blurred.</w:t>
+      </w:r>
+    </w:p>
+    <w:p>
+      <w:pPr>
+        <w:pStyle w:val="ListParagraph"/>
+        <w:jc w:val="center"/>
+      </w:pPr>
+      <w:r>
+        <w:rPr>
+          <w:noProof/>
+        </w:rPr>
+        <w:drawing>
+          <wp:inline distT="0" distB="0" distL="0" distR="0" wp14:anchorId="40E7B0B4" wp14:editId="67684BCB">
+            <wp:extent cx="3982970" cy="1774039"/>
+            <wp:effectExtent l="0" t="0" r="0" b="0"/>
+            <wp:docPr id="13" name="Picture 13"/>
+            <wp:cNvGraphicFramePr>
+              <a:graphicFrameLocks xmlns:a="http://schemas.openxmlformats.org/drawingml/2006/main" noChangeAspect="1"/>
+            </wp:cNvGraphicFramePr>
+            <a:graphic xmlns:a="http://schemas.openxmlformats.org/drawingml/2006/main">
+              <a:graphicData uri="http://schemas.openxmlformats.org/drawingml/2006/picture">
+                <pic:pic xmlns:pic="http://schemas.openxmlformats.org/drawingml/2006/picture">
+                  <pic:nvPicPr>
+                    <pic:cNvPr id="1" name=""/>
+                    <pic:cNvPicPr/>
+                  </pic:nvPicPr>
+                  <pic:blipFill>
+                    <a:blip r:embed="rId15"/>
+                    <a:stretch>
+                      <a:fillRect/>
+                    </a:stretch>
+                  </pic:blipFill>
+                  <pic:spPr>
+                    <a:xfrm>
+                      <a:off x="0" y="0"/>
+                      <a:ext cx="4023158" cy="1791939"/>
+                    </a:xfrm>
+                    <a:prstGeom prst="rect">
+                      <a:avLst/>
+                    </a:prstGeom>
+                  </pic:spPr>
+                </pic:pic>
+              </a:graphicData>
+            </a:graphic>
+          </wp:inline>
+        </w:drawing>
+      </w:r>
+    </w:p>
+    <w:p>
+      <w:pPr>
+        <w:pStyle w:val="Caption"/>
+        <w:jc w:val="center"/>
+      </w:pPr>
+      <w:r>
+        <w:t xml:space="preserve">Hình  </w:t>
+      </w:r>
+      <w:r>
+        <w:fldChar w:fldCharType="begin"/>
+      </w:r>
+      <w:r>
+        <w:instrText xml:space="preserve"> STYLEREF 1 \s </w:instrText>
+      </w:r>
+      <w:r>
+        <w:fldChar w:fldCharType="separate"/>
+      </w:r>
+      <w:r>
+        <w:rPr>
+          <w:noProof/>
+        </w:rPr>
+        <w:t>II</w:t>
+      </w:r>
+      <w:r>
+        <w:rPr>
+          <w:noProof/>
+        </w:rPr>
+        <w:fldChar w:fldCharType="end"/>
+      </w:r>
+      <w:r>
+        <w:noBreakHyphen/>
+      </w:r>
+      <w:r>
+        <w:t>b</w:t>
+      </w:r>
+      <w:r>
+        <w:t xml:space="preserve">: </w:t>
+      </w:r>
+      <w:r>
+        <w:t>Độ đa dạng hình ảnh trong từ loại</w:t>
+      </w:r>
+    </w:p>
+    <w:p>
+      <w:pPr>
         <w:pStyle w:val="Heading2"/>
         <w:numPr>
           <w:ilvl w:val="0"/>
@@ -4128,9 +4389,102 @@
       </w:pPr>
       <w:bookmarkStart w:id="5" w:name="_Toc68791804"/>
       <w:r>
+        <w:lastRenderedPageBreak/>
         <w:t>Chuẩn hóa data</w:t>
       </w:r>
       <w:bookmarkEnd w:id="5"/>
+    </w:p>
+    <w:p>
+      <w:pPr>
+        <w:pStyle w:val="ListParagraph"/>
+        <w:numPr>
+          <w:ilvl w:val="0"/>
+          <w:numId w:val="25"/>
+        </w:numPr>
+      </w:pPr>
+      <w:r>
+        <w:t>Do hình ảnh với size khác nhau, nên mỗi tấm ảnh từ nguyên gốc với size w</w:t>
+      </w:r>
+      <w:r>
+        <w:t xml:space="preserve"> </w:t>
+      </w:r>
+      <w:r>
+        <w:rPr>
+          <w:vertAlign w:val="subscript"/>
+        </w:rPr>
+        <w:t>x</w:t>
+      </w:r>
+      <w:r>
+        <w:rPr>
+          <w:vertAlign w:val="subscript"/>
+        </w:rPr>
+        <w:t xml:space="preserve"> </w:t>
+      </w:r>
+      <w:r>
+        <w:t xml:space="preserve">h </w:t>
+      </w:r>
+      <w:r>
+        <w:rPr>
+          <w:vertAlign w:val="subscript"/>
+        </w:rPr>
+        <w:t xml:space="preserve">x </w:t>
+      </w:r>
+      <w:r>
+        <w:t xml:space="preserve">3 sẽ được đưa về dạng </w:t>
+      </w:r>
+      <w:r>
+        <w:t>được resize về 50</w:t>
+      </w:r>
+      <w:r>
+        <w:rPr>
+          <w:vertAlign w:val="subscript"/>
+        </w:rPr>
+        <w:t>x</w:t>
+      </w:r>
+      <w:r>
+        <w:t>50</w:t>
+      </w:r>
+      <w:r>
+        <w:rPr>
+          <w:vertAlign w:val="subscript"/>
+        </w:rPr>
+        <w:t>x</w:t>
+      </w:r>
+      <w:r>
+        <w:t>3</w:t>
+      </w:r>
+      <w:r>
+        <w:t xml:space="preserve">. </w:t>
+      </w:r>
+    </w:p>
+    <w:p>
+      <w:pPr>
+        <w:pStyle w:val="ListParagraph"/>
+        <w:numPr>
+          <w:ilvl w:val="0"/>
+          <w:numId w:val="25"/>
+        </w:numPr>
+      </w:pPr>
+      <w:r>
+        <w:t>Sau khi chuẩn hóa xong thì dùng numpy để lưu lại 2 file vào folder "numpy", để không phải scan lại tập train</w:t>
+      </w:r>
+      <w:r>
+        <w:t>.</w:t>
+      </w:r>
+    </w:p>
+    <w:p>
+      <w:pPr>
+        <w:pStyle w:val="ListParagraph"/>
+        <w:numPr>
+          <w:ilvl w:val="0"/>
+          <w:numId w:val="25"/>
+        </w:numPr>
+      </w:pPr>
+      <w:r>
+        <w:t>Lúc này ta có được tập train kích thước (39209, 50, 50, 3)</w:t>
+      </w:r>
+      <w:bookmarkStart w:id="6" w:name="_GoBack"/>
+      <w:bookmarkEnd w:id="6"/>
     </w:p>
     <w:p>
       <w:pPr>
@@ -4140,11 +4494,11 @@
           <w:numId w:val="11"/>
         </w:numPr>
       </w:pPr>
-      <w:bookmarkStart w:id="6" w:name="_Toc68791805"/>
+      <w:bookmarkStart w:id="7" w:name="_Toc68791805"/>
       <w:r>
         <w:t>Load data</w:t>
       </w:r>
-      <w:bookmarkEnd w:id="6"/>
+      <w:bookmarkEnd w:id="7"/>
     </w:p>
     <w:p/>
     <w:p/>
@@ -4182,7 +4536,7 @@
           <w:rFonts w:ascii="Times New Roman" w:hAnsi="Times New Roman" w:cs="Times New Roman"/>
         </w:rPr>
       </w:pPr>
-      <w:bookmarkStart w:id="7" w:name="_Toc68791806"/>
+      <w:bookmarkStart w:id="8" w:name="_Toc68791806"/>
       <w:r>
         <w:rPr>
           <w:rFonts w:ascii="Times New Roman" w:hAnsi="Times New Roman" w:cs="Times New Roman"/>
@@ -4196,7 +4550,7 @@
         </w:rPr>
         <w:t>MÔ HÌNH MẠNG</w:t>
       </w:r>
-      <w:bookmarkEnd w:id="7"/>
+      <w:bookmarkEnd w:id="8"/>
       <w:r>
         <w:rPr>
           <w:rFonts w:ascii="Times New Roman" w:hAnsi="Times New Roman" w:cs="Times New Roman"/>
@@ -4213,11 +4567,11 @@
         </w:numPr>
         <w:ind w:left="720"/>
       </w:pPr>
-      <w:bookmarkStart w:id="8" w:name="_Toc68791807"/>
+      <w:bookmarkStart w:id="9" w:name="_Toc68791807"/>
       <w:r>
         <w:t>Giới thiệu về Keras</w:t>
       </w:r>
-      <w:bookmarkEnd w:id="8"/>
+      <w:bookmarkEnd w:id="9"/>
     </w:p>
     <w:p>
       <w:pPr>
@@ -4338,7 +4692,7 @@
                     <pic:cNvPicPr/>
                   </pic:nvPicPr>
                   <pic:blipFill>
-                    <a:blip r:embed="rId14"/>
+                    <a:blip r:embed="rId16"/>
                     <a:stretch>
                       <a:fillRect/>
                     </a:stretch>
@@ -4367,51 +4721,25 @@
       <w:r>
         <w:t xml:space="preserve">Hình  </w:t>
       </w:r>
-      <w:r>
-        <w:fldChar w:fldCharType="begin"/>
-      </w:r>
-      <w:r>
-        <w:instrText xml:space="preserve"> STYLEREF 1 \s </w:instrText>
-      </w:r>
-      <w:r>
-        <w:fldChar w:fldCharType="separate"/>
-      </w:r>
-      <w:r>
-        <w:rPr>
-          <w:noProof/>
-        </w:rPr>
-        <w:t>III</w:t>
-      </w:r>
-      <w:r>
-        <w:rPr>
-          <w:noProof/>
-        </w:rPr>
-        <w:fldChar w:fldCharType="end"/>
-      </w:r>
+      <w:fldSimple w:instr=" STYLEREF 1 \s ">
+        <w:r>
+          <w:rPr>
+            <w:noProof/>
+          </w:rPr>
+          <w:t>III</w:t>
+        </w:r>
+      </w:fldSimple>
       <w:r>
         <w:noBreakHyphen/>
       </w:r>
-      <w:r>
-        <w:fldChar w:fldCharType="begin"/>
-      </w:r>
-      <w:r>
-        <w:instrText xml:space="preserve"> SEQ Hình_ \* alphabetic \s 1 </w:instrText>
-      </w:r>
-      <w:r>
-        <w:fldChar w:fldCharType="separate"/>
-      </w:r>
-      <w:r>
-        <w:rPr>
-          <w:noProof/>
-        </w:rPr>
-        <w:t>a</w:t>
-      </w:r>
-      <w:r>
-        <w:rPr>
-          <w:noProof/>
-        </w:rPr>
-        <w:fldChar w:fldCharType="end"/>
-      </w:r>
+      <w:fldSimple w:instr=" SEQ Hình_ \* alphabetic \s 1 ">
+        <w:r>
+          <w:rPr>
+            <w:noProof/>
+          </w:rPr>
+          <w:t>a</w:t>
+        </w:r>
+      </w:fldSimple>
       <w:r>
         <w:t xml:space="preserve">: Ví dụ cài đặt sử dụng Keras (Nguồn: </w:t>
       </w:r>
@@ -4689,12 +5017,12 @@
         </w:numPr>
         <w:ind w:left="720"/>
       </w:pPr>
-      <w:bookmarkStart w:id="9" w:name="_Toc68791808"/>
+      <w:bookmarkStart w:id="10" w:name="_Toc68791808"/>
       <w:r>
         <w:lastRenderedPageBreak/>
         <w:t>Cấu trúc mạng nhóm đã cài đặt</w:t>
       </w:r>
-      <w:bookmarkEnd w:id="9"/>
+      <w:bookmarkEnd w:id="10"/>
     </w:p>
     <w:p>
       <w:pPr>
@@ -4720,27 +5048,14 @@
                   <w:r>
                     <w:t xml:space="preserve">Hình  </w:t>
                   </w:r>
-                  <w:r>
-                    <w:fldChar w:fldCharType="begin"/>
-                  </w:r>
-                  <w:r>
-                    <w:instrText xml:space="preserve"> STYLEREF 1 \s </w:instrText>
-                  </w:r>
-                  <w:r>
-                    <w:fldChar w:fldCharType="separate"/>
-                  </w:r>
-                  <w:r>
-                    <w:rPr>
-                      <w:noProof/>
-                    </w:rPr>
-                    <w:t>III</w:t>
-                  </w:r>
-                  <w:r>
-                    <w:rPr>
-                      <w:noProof/>
-                    </w:rPr>
-                    <w:fldChar w:fldCharType="end"/>
-                  </w:r>
+                  <w:fldSimple w:instr=" STYLEREF 1 \s ">
+                    <w:r>
+                      <w:rPr>
+                        <w:noProof/>
+                      </w:rPr>
+                      <w:t>III</w:t>
+                    </w:r>
+                  </w:fldSimple>
                   <w:r>
                     <w:noBreakHyphen/>
                   </w:r>
@@ -4762,7 +5077,7 @@
           <w:noProof/>
         </w:rPr>
         <w:drawing>
-          <wp:anchor distT="0" distB="0" distL="114300" distR="114300" simplePos="0" relativeHeight="251654656" behindDoc="1" locked="0" layoutInCell="1" allowOverlap="1" wp14:anchorId="657FBE08" wp14:editId="05CAA75E">
+          <wp:anchor distT="0" distB="0" distL="114300" distR="114300" simplePos="0" relativeHeight="251653632" behindDoc="1" locked="0" layoutInCell="1" allowOverlap="1" wp14:anchorId="657FBE08" wp14:editId="05CAA75E">
             <wp:simplePos x="0" y="0"/>
             <wp:positionH relativeFrom="column">
               <wp:posOffset>3089390</wp:posOffset>
@@ -4795,7 +5110,7 @@
                     </pic:cNvPicPr>
                   </pic:nvPicPr>
                   <pic:blipFill>
-                    <a:blip r:embed="rId15">
+                    <a:blip r:embed="rId17">
                       <a:extLst>
                         <a:ext uri="{28A0092B-C50C-407E-A947-70E740481C1C}">
                           <a14:useLocalDpi xmlns:a14="http://schemas.microsoft.com/office/drawing/2010/main" val="0"/>
@@ -4999,7 +5314,7 @@
           <w:noProof/>
         </w:rPr>
         <w:drawing>
-          <wp:anchor distT="0" distB="0" distL="114300" distR="114300" simplePos="0" relativeHeight="251644416" behindDoc="0" locked="0" layoutInCell="1" allowOverlap="1" wp14:anchorId="1FAEE220" wp14:editId="4A836C88">
+          <wp:anchor distT="0" distB="0" distL="114300" distR="114300" simplePos="0" relativeHeight="251649536" behindDoc="0" locked="0" layoutInCell="1" allowOverlap="1" wp14:anchorId="1FAEE220" wp14:editId="4A836C88">
             <wp:simplePos x="0" y="0"/>
             <wp:positionH relativeFrom="column">
               <wp:posOffset>419100</wp:posOffset>
@@ -5024,7 +5339,7 @@
                     </pic:cNvPicPr>
                   </pic:nvPicPr>
                   <pic:blipFill>
-                    <a:blip r:embed="rId16">
+                    <a:blip r:embed="rId18">
                       <a:extLst>
                         <a:ext uri="{28A0092B-C50C-407E-A947-70E740481C1C}">
                           <a14:useLocalDpi xmlns:a14="http://schemas.microsoft.com/office/drawing/2010/main" val="0"/>
@@ -5082,27 +5397,14 @@
                   <w:r>
                     <w:t xml:space="preserve">Hình  </w:t>
                   </w:r>
-                  <w:r>
-                    <w:fldChar w:fldCharType="begin"/>
-                  </w:r>
-                  <w:r>
-                    <w:instrText xml:space="preserve"> STYLEREF 1 \s </w:instrText>
-                  </w:r>
-                  <w:r>
-                    <w:fldChar w:fldCharType="separate"/>
-                  </w:r>
-                  <w:r>
-                    <w:rPr>
-                      <w:noProof/>
-                    </w:rPr>
-                    <w:t>III</w:t>
-                  </w:r>
-                  <w:r>
-                    <w:rPr>
-                      <w:noProof/>
-                    </w:rPr>
-                    <w:fldChar w:fldCharType="end"/>
-                  </w:r>
+                  <w:fldSimple w:instr=" STYLEREF 1 \s ">
+                    <w:r>
+                      <w:rPr>
+                        <w:noProof/>
+                      </w:rPr>
+                      <w:t>III</w:t>
+                    </w:r>
+                  </w:fldSimple>
                   <w:r>
                     <w:noBreakHyphen/>
                   </w:r>
@@ -5405,27 +5707,14 @@
                   <w:r>
                     <w:t xml:space="preserve">Hình  </w:t>
                   </w:r>
-                  <w:r>
-                    <w:fldChar w:fldCharType="begin"/>
-                  </w:r>
-                  <w:r>
-                    <w:instrText xml:space="preserve"> STYLEREF 1 \s </w:instrText>
-                  </w:r>
-                  <w:r>
-                    <w:fldChar w:fldCharType="separate"/>
-                  </w:r>
-                  <w:r>
-                    <w:rPr>
-                      <w:noProof/>
-                    </w:rPr>
-                    <w:t>III</w:t>
-                  </w:r>
-                  <w:r>
-                    <w:rPr>
-                      <w:noProof/>
-                    </w:rPr>
-                    <w:fldChar w:fldCharType="end"/>
-                  </w:r>
+                  <w:fldSimple w:instr=" STYLEREF 1 \s ">
+                    <w:r>
+                      <w:rPr>
+                        <w:noProof/>
+                      </w:rPr>
+                      <w:t>III</w:t>
+                    </w:r>
+                  </w:fldSimple>
                   <w:r>
                     <w:noBreakHyphen/>
                   </w:r>
@@ -5447,7 +5736,7 @@
           <w:noProof/>
         </w:rPr>
         <w:drawing>
-          <wp:anchor distT="0" distB="0" distL="114300" distR="114300" simplePos="0" relativeHeight="251659776" behindDoc="0" locked="0" layoutInCell="1" allowOverlap="1" wp14:anchorId="7DF71B7E" wp14:editId="2EE77DC4">
+          <wp:anchor distT="0" distB="0" distL="114300" distR="114300" simplePos="0" relativeHeight="251654656" behindDoc="0" locked="0" layoutInCell="1" allowOverlap="1" wp14:anchorId="7DF71B7E" wp14:editId="2EE77DC4">
             <wp:simplePos x="0" y="0"/>
             <wp:positionH relativeFrom="column">
               <wp:posOffset>865505</wp:posOffset>
@@ -5470,7 +5759,7 @@
                     <pic:cNvPicPr/>
                   </pic:nvPicPr>
                   <pic:blipFill>
-                    <a:blip r:embed="rId17">
+                    <a:blip r:embed="rId19">
                       <a:extLst>
                         <a:ext uri="{28A0092B-C50C-407E-A947-70E740481C1C}">
                           <a14:useLocalDpi xmlns:a14="http://schemas.microsoft.com/office/drawing/2010/main" val="0"/>
@@ -5599,27 +5888,14 @@
                   <w:r>
                     <w:t xml:space="preserve">Hình  </w:t>
                   </w:r>
-                  <w:r>
-                    <w:fldChar w:fldCharType="begin"/>
-                  </w:r>
-                  <w:r>
-                    <w:instrText xml:space="preserve"> STYLEREF 1 \s </w:instrText>
-                  </w:r>
-                  <w:r>
-                    <w:fldChar w:fldCharType="separate"/>
-                  </w:r>
-                  <w:r>
-                    <w:rPr>
-                      <w:noProof/>
-                    </w:rPr>
-                    <w:t>III</w:t>
-                  </w:r>
-                  <w:r>
-                    <w:rPr>
-                      <w:noProof/>
-                    </w:rPr>
-                    <w:fldChar w:fldCharType="end"/>
-                  </w:r>
+                  <w:fldSimple w:instr=" STYLEREF 1 \s ">
+                    <w:r>
+                      <w:rPr>
+                        <w:noProof/>
+                      </w:rPr>
+                      <w:t>III</w:t>
+                    </w:r>
+                  </w:fldSimple>
                   <w:r>
                     <w:noBreakHyphen/>
                     <w:t>h Layer 3</w:t>
@@ -5636,7 +5912,7 @@
           <w:noProof/>
         </w:rPr>
         <w:drawing>
-          <wp:anchor distT="0" distB="0" distL="114300" distR="114300" simplePos="0" relativeHeight="251670016" behindDoc="0" locked="0" layoutInCell="1" allowOverlap="1" wp14:anchorId="2ACAF6FB" wp14:editId="01D09250">
+          <wp:anchor distT="0" distB="0" distL="114300" distR="114300" simplePos="0" relativeHeight="251656704" behindDoc="0" locked="0" layoutInCell="1" allowOverlap="1" wp14:anchorId="2ACAF6FB" wp14:editId="01D09250">
             <wp:simplePos x="0" y="0"/>
             <wp:positionH relativeFrom="column">
               <wp:posOffset>360045</wp:posOffset>
@@ -5661,7 +5937,7 @@
                     </pic:cNvPicPr>
                   </pic:nvPicPr>
                   <pic:blipFill>
-                    <a:blip r:embed="rId18">
+                    <a:blip r:embed="rId20">
                       <a:extLst>
                         <a:ext uri="{28A0092B-C50C-407E-A947-70E740481C1C}">
                           <a14:useLocalDpi xmlns:a14="http://schemas.microsoft.com/office/drawing/2010/main" val="0"/>
@@ -5717,27 +5993,14 @@
                   <w:r>
                     <w:t xml:space="preserve">Hình  </w:t>
                   </w:r>
-                  <w:r>
-                    <w:fldChar w:fldCharType="begin"/>
-                  </w:r>
-                  <w:r>
-                    <w:instrText xml:space="preserve"> STYLEREF 1 \s </w:instrText>
-                  </w:r>
-                  <w:r>
-                    <w:fldChar w:fldCharType="separate"/>
-                  </w:r>
-                  <w:r>
-                    <w:rPr>
-                      <w:noProof/>
-                    </w:rPr>
-                    <w:t>III</w:t>
-                  </w:r>
-                  <w:r>
-                    <w:rPr>
-                      <w:noProof/>
-                    </w:rPr>
-                    <w:fldChar w:fldCharType="end"/>
-                  </w:r>
+                  <w:fldSimple w:instr=" STYLEREF 1 \s ">
+                    <w:r>
+                      <w:rPr>
+                        <w:noProof/>
+                      </w:rPr>
+                      <w:t>III</w:t>
+                    </w:r>
+                  </w:fldSimple>
                   <w:r>
                     <w:noBreakHyphen/>
                     <w:t>g Layer 2</w:t>
@@ -5754,7 +6017,7 @@
           <w:noProof/>
         </w:rPr>
         <w:drawing>
-          <wp:anchor distT="0" distB="0" distL="114300" distR="114300" simplePos="0" relativeHeight="251664896" behindDoc="0" locked="0" layoutInCell="1" allowOverlap="1" wp14:anchorId="27E320BB" wp14:editId="3989ACD4">
+          <wp:anchor distT="0" distB="0" distL="114300" distR="114300" simplePos="0" relativeHeight="251655680" behindDoc="0" locked="0" layoutInCell="1" allowOverlap="1" wp14:anchorId="27E320BB" wp14:editId="3989ACD4">
             <wp:simplePos x="0" y="0"/>
             <wp:positionH relativeFrom="column">
               <wp:posOffset>130175</wp:posOffset>
@@ -5779,7 +6042,7 @@
                     </pic:cNvPicPr>
                   </pic:nvPicPr>
                   <pic:blipFill>
-                    <a:blip r:embed="rId19">
+                    <a:blip r:embed="rId21">
                       <a:extLst>
                         <a:ext uri="{28A0092B-C50C-407E-A947-70E740481C1C}">
                           <a14:useLocalDpi xmlns:a14="http://schemas.microsoft.com/office/drawing/2010/main" val="0"/>
@@ -5821,7 +6084,7 @@
           <w:noProof/>
         </w:rPr>
         <w:drawing>
-          <wp:anchor distT="0" distB="0" distL="114300" distR="114300" simplePos="0" relativeHeight="251649536" behindDoc="0" locked="0" layoutInCell="1" allowOverlap="1" wp14:anchorId="4FAE394A" wp14:editId="71B80979">
+          <wp:anchor distT="0" distB="0" distL="114300" distR="114300" simplePos="0" relativeHeight="251650560" behindDoc="0" locked="0" layoutInCell="1" allowOverlap="1" wp14:anchorId="4FAE394A" wp14:editId="71B80979">
             <wp:simplePos x="0" y="0"/>
             <wp:positionH relativeFrom="column">
               <wp:posOffset>168729</wp:posOffset>
@@ -5846,7 +6109,7 @@
                     </pic:cNvPicPr>
                   </pic:nvPicPr>
                   <pic:blipFill>
-                    <a:blip r:embed="rId20">
+                    <a:blip r:embed="rId22">
                       <a:extLst>
                         <a:ext uri="{28A0092B-C50C-407E-A947-70E740481C1C}">
                           <a14:useLocalDpi xmlns:a14="http://schemas.microsoft.com/office/drawing/2010/main" val="0"/>
@@ -5902,27 +6165,14 @@
                   <w:r>
                     <w:t xml:space="preserve">Hình  </w:t>
                   </w:r>
-                  <w:r>
-                    <w:fldChar w:fldCharType="begin"/>
-                  </w:r>
-                  <w:r>
-                    <w:instrText xml:space="preserve"> STYLEREF 1 \s </w:instrText>
-                  </w:r>
-                  <w:r>
-                    <w:fldChar w:fldCharType="separate"/>
-                  </w:r>
-                  <w:r>
-                    <w:rPr>
-                      <w:noProof/>
-                    </w:rPr>
-                    <w:t>III</w:t>
-                  </w:r>
-                  <w:r>
-                    <w:rPr>
-                      <w:noProof/>
-                    </w:rPr>
-                    <w:fldChar w:fldCharType="end"/>
-                  </w:r>
+                  <w:fldSimple w:instr=" STYLEREF 1 \s ">
+                    <w:r>
+                      <w:rPr>
+                        <w:noProof/>
+                      </w:rPr>
+                      <w:t>III</w:t>
+                    </w:r>
+                  </w:fldSimple>
                   <w:r>
                     <w:noBreakHyphen/>
                     <w:t>e Layer 1</w:t>
@@ -5956,27 +6206,14 @@
                   <w:r>
                     <w:t xml:space="preserve">Hình  </w:t>
                   </w:r>
-                  <w:r>
-                    <w:fldChar w:fldCharType="begin"/>
-                  </w:r>
-                  <w:r>
-                    <w:instrText xml:space="preserve"> STYLEREF 1 \s </w:instrText>
-                  </w:r>
-                  <w:r>
-                    <w:fldChar w:fldCharType="separate"/>
-                  </w:r>
-                  <w:r>
-                    <w:rPr>
-                      <w:noProof/>
-                    </w:rPr>
-                    <w:t>III</w:t>
-                  </w:r>
-                  <w:r>
-                    <w:rPr>
-                      <w:noProof/>
-                    </w:rPr>
-                    <w:fldChar w:fldCharType="end"/>
-                  </w:r>
+                  <w:fldSimple w:instr=" STYLEREF 1 \s ">
+                    <w:r>
+                      <w:rPr>
+                        <w:noProof/>
+                      </w:rPr>
+                      <w:t>III</w:t>
+                    </w:r>
+                  </w:fldSimple>
                   <w:r>
                     <w:noBreakHyphen/>
                   </w:r>
@@ -5998,7 +6235,7 @@
           <w:noProof/>
         </w:rPr>
         <w:drawing>
-          <wp:anchor distT="0" distB="0" distL="114300" distR="114300" simplePos="0" relativeHeight="251675136" behindDoc="0" locked="0" layoutInCell="1" allowOverlap="1" wp14:anchorId="64C8C485" wp14:editId="3C504A3D">
+          <wp:anchor distT="0" distB="0" distL="114300" distR="114300" simplePos="0" relativeHeight="251657728" behindDoc="0" locked="0" layoutInCell="1" allowOverlap="1" wp14:anchorId="64C8C485" wp14:editId="3C504A3D">
             <wp:simplePos x="0" y="0"/>
             <wp:positionH relativeFrom="column">
               <wp:posOffset>1333500</wp:posOffset>
@@ -6023,7 +6260,7 @@
                     </pic:cNvPicPr>
                   </pic:nvPicPr>
                   <pic:blipFill>
-                    <a:blip r:embed="rId21">
+                    <a:blip r:embed="rId23">
                       <a:extLst>
                         <a:ext uri="{28A0092B-C50C-407E-A947-70E740481C1C}">
                           <a14:useLocalDpi xmlns:a14="http://schemas.microsoft.com/office/drawing/2010/main" val="0"/>
@@ -6085,7 +6322,7 @@
           <w:rFonts w:ascii="Times New Roman" w:hAnsi="Times New Roman" w:cs="Times New Roman"/>
         </w:rPr>
       </w:pPr>
-      <w:bookmarkStart w:id="10" w:name="_Toc68791809"/>
+      <w:bookmarkStart w:id="11" w:name="_Toc68791809"/>
       <w:r>
         <w:rPr>
           <w:rFonts w:ascii="Times New Roman" w:hAnsi="Times New Roman" w:cs="Times New Roman"/>
@@ -6098,7 +6335,7 @@
         </w:rPr>
         <w:t>KẾT QUẢ</w:t>
       </w:r>
-      <w:bookmarkEnd w:id="10"/>
+      <w:bookmarkEnd w:id="11"/>
     </w:p>
     <w:p>
       <w:pPr>
@@ -6111,14 +6348,14 @@
           <w:rFonts w:ascii="Times New Roman" w:hAnsi="Times New Roman" w:cs="Times New Roman"/>
         </w:rPr>
       </w:pPr>
-      <w:bookmarkStart w:id="11" w:name="_Toc68791810"/>
+      <w:bookmarkStart w:id="12" w:name="_Toc68791810"/>
       <w:r>
         <w:rPr>
           <w:rFonts w:ascii="Times New Roman" w:hAnsi="Times New Roman" w:cs="Times New Roman"/>
         </w:rPr>
         <w:t>Các bước cần thực hiện</w:t>
       </w:r>
-      <w:bookmarkEnd w:id="11"/>
+      <w:bookmarkEnd w:id="12"/>
     </w:p>
     <w:p>
       <w:pPr>
@@ -6131,14 +6368,14 @@
           <w:rFonts w:ascii="Times New Roman" w:hAnsi="Times New Roman" w:cs="Times New Roman"/>
         </w:rPr>
       </w:pPr>
-      <w:bookmarkStart w:id="12" w:name="_Toc68791811"/>
+      <w:bookmarkStart w:id="13" w:name="_Toc68791811"/>
       <w:r>
         <w:rPr>
           <w:rFonts w:ascii="Times New Roman" w:hAnsi="Times New Roman" w:cs="Times New Roman"/>
         </w:rPr>
         <w:t>Kiểm thử và đo kết quả</w:t>
       </w:r>
-      <w:bookmarkEnd w:id="12"/>
+      <w:bookmarkEnd w:id="13"/>
     </w:p>
     <w:p>
       <w:pPr>
@@ -6197,7 +6434,7 @@
           <w:lang w:val="vi-VN"/>
         </w:rPr>
       </w:pPr>
-      <w:bookmarkStart w:id="13" w:name="_Toc68791812"/>
+      <w:bookmarkStart w:id="14" w:name="_Toc68791812"/>
       <w:r>
         <w:rPr>
           <w:rFonts w:ascii="Times New Roman" w:hAnsi="Times New Roman" w:cs="Times New Roman"/>
@@ -6206,7 +6443,7 @@
         <w:lastRenderedPageBreak/>
         <w:t>SO SÁNH VỚI CÁC MÔ HÌNH KHÁC</w:t>
       </w:r>
-      <w:bookmarkEnd w:id="13"/>
+      <w:bookmarkEnd w:id="14"/>
     </w:p>
     <w:p>
       <w:pPr>
@@ -6216,11 +6453,11 @@
           <w:numId w:val="22"/>
         </w:numPr>
       </w:pPr>
-      <w:bookmarkStart w:id="14" w:name="_Toc68791813"/>
+      <w:bookmarkStart w:id="15" w:name="_Toc68791813"/>
       <w:r>
         <w:t>Tiêu chí so sánh</w:t>
       </w:r>
-      <w:bookmarkEnd w:id="14"/>
+      <w:bookmarkEnd w:id="15"/>
       <w:r>
         <w:t xml:space="preserve"> </w:t>
       </w:r>
@@ -6249,11 +6486,11 @@
           <w:numId w:val="22"/>
         </w:numPr>
       </w:pPr>
-      <w:bookmarkStart w:id="15" w:name="_Toc68791814"/>
+      <w:bookmarkStart w:id="16" w:name="_Toc68791814"/>
       <w:r>
         <w:t>Kết quả so sánh</w:t>
       </w:r>
-      <w:bookmarkEnd w:id="15"/>
+      <w:bookmarkEnd w:id="16"/>
     </w:p>
     <w:p>
       <w:pPr>
@@ -6336,6 +6573,7 @@
                 <w:id w:val="996541689"/>
                 <w:citation/>
               </w:sdtPr>
+              <w:sdtEndPr/>
               <w:sdtContent>
                 <w:r>
                   <w:rPr>
@@ -6707,7 +6945,7 @@
           <w:rFonts w:ascii="Times New Roman" w:hAnsi="Times New Roman" w:cs="Times New Roman"/>
         </w:rPr>
       </w:pPr>
-      <w:bookmarkStart w:id="16" w:name="_Toc68791815"/>
+      <w:bookmarkStart w:id="17" w:name="_Toc68791815"/>
       <w:r>
         <w:rPr>
           <w:rFonts w:ascii="Times New Roman" w:hAnsi="Times New Roman" w:cs="Times New Roman"/>
@@ -6716,7 +6954,7 @@
         <w:lastRenderedPageBreak/>
         <w:t>KẾT LUẬN</w:t>
       </w:r>
-      <w:bookmarkEnd w:id="16"/>
+      <w:bookmarkEnd w:id="17"/>
     </w:p>
     <w:p>
       <w:pPr>
@@ -6738,7 +6976,7 @@
         <w:br w:type="page"/>
       </w:r>
     </w:p>
-    <w:bookmarkStart w:id="17" w:name="_Toc68791816" w:displacedByCustomXml="next"/>
+    <w:bookmarkStart w:id="18" w:name="_Toc68791816" w:displacedByCustomXml="next"/>
     <w:sdt>
       <w:sdtPr>
         <w:rPr>
@@ -6770,7 +7008,7 @@
             </w:rPr>
             <w:t>TÀI LIỆU THAM KHẢO</w:t>
           </w:r>
-          <w:bookmarkEnd w:id="17"/>
+          <w:bookmarkEnd w:id="18"/>
         </w:p>
         <w:sdt>
           <w:sdtPr>
@@ -6859,8 +7097,6 @@
                     </w:r>
                   </w:p>
                 </w:tc>
-                <w:bookmarkStart w:id="18" w:name="_GoBack"/>
-                <w:bookmarkEnd w:id="18"/>
               </w:tr>
               <w:tr>
                 <w:trPr>
@@ -7131,8 +7367,8 @@
       </w:pPr>
     </w:p>
     <w:sectPr>
-      <w:headerReference w:type="first" r:id="rId22"/>
-      <w:footerReference w:type="first" r:id="rId23"/>
+      <w:headerReference w:type="first" r:id="rId24"/>
+      <w:footerReference w:type="first" r:id="rId25"/>
       <w:pgSz w:w="12240" w:h="15840"/>
       <w:pgMar w:top="1440" w:right="1440" w:bottom="1440" w:left="1440" w:header="720" w:footer="720" w:gutter="0"/>
       <w:pgNumType w:start="1"/>
@@ -7145,7 +7381,7 @@
 </file>
 
 <file path=word/endnotes.xml><?xml version="1.0" encoding="utf-8"?>
-<w:endnotes xmlns:wpc="http://schemas.microsoft.com/office/word/2010/wordprocessingCanvas" xmlns:cx="http://schemas.microsoft.com/office/drawing/2014/chartex" xmlns:mc="http://schemas.openxmlformats.org/markup-compatibility/2006" xmlns:o="urn:schemas-microsoft-com:office:office" xmlns:r="http://schemas.openxmlformats.org/officeDocument/2006/relationships" xmlns:m="http://schemas.openxmlformats.org/officeDocument/2006/math" xmlns:v="urn:schemas-microsoft-com:vml" xmlns:wp14="http://schemas.microsoft.com/office/word/2010/wordprocessingDrawing" xmlns:wp="http://schemas.openxmlformats.org/drawingml/2006/wordprocessingDrawing" xmlns:w10="urn:schemas-microsoft-com:office:word" xmlns:w="http://schemas.openxmlformats.org/wordprocessingml/2006/main" xmlns:w14="http://schemas.microsoft.com/office/word/2010/wordml" xmlns:w15="http://schemas.microsoft.com/office/word/2012/wordml" xmlns:w16se="http://schemas.microsoft.com/office/word/2015/wordml/symex" xmlns:wpg="http://schemas.microsoft.com/office/word/2010/wordprocessingGroup" xmlns:wpi="http://schemas.microsoft.com/office/word/2010/wordprocessingInk" xmlns:wne="http://schemas.microsoft.com/office/word/2006/wordml" xmlns:wps="http://schemas.microsoft.com/office/word/2010/wordprocessingShape" mc:Ignorable="w14 w15 w16se wp14">
+<w:endnotes xmlns:wpc="http://schemas.microsoft.com/office/word/2010/wordprocessingCanvas" xmlns:cx="http://schemas.microsoft.com/office/drawing/2014/chartex" xmlns:cx1="http://schemas.microsoft.com/office/drawing/2015/9/8/chartex" xmlns:mc="http://schemas.openxmlformats.org/markup-compatibility/2006" xmlns:o="urn:schemas-microsoft-com:office:office" xmlns:r="http://schemas.openxmlformats.org/officeDocument/2006/relationships" xmlns:m="http://schemas.openxmlformats.org/officeDocument/2006/math" xmlns:v="urn:schemas-microsoft-com:vml" xmlns:wp14="http://schemas.microsoft.com/office/word/2010/wordprocessingDrawing" xmlns:wp="http://schemas.openxmlformats.org/drawingml/2006/wordprocessingDrawing" xmlns:w10="urn:schemas-microsoft-com:office:word" xmlns:w="http://schemas.openxmlformats.org/wordprocessingml/2006/main" xmlns:w14="http://schemas.microsoft.com/office/word/2010/wordml" xmlns:w15="http://schemas.microsoft.com/office/word/2012/wordml" xmlns:w16se="http://schemas.microsoft.com/office/word/2015/wordml/symex" xmlns:wpg="http://schemas.microsoft.com/office/word/2010/wordprocessingGroup" xmlns:wpi="http://schemas.microsoft.com/office/word/2010/wordprocessingInk" xmlns:wne="http://schemas.microsoft.com/office/word/2006/wordml" xmlns:wps="http://schemas.microsoft.com/office/word/2010/wordprocessingShape" mc:Ignorable="w14 w15 w16se wp14">
   <w:endnote w:type="separator" w:id="-1">
     <w:p>
       <w:pPr>
@@ -7170,7 +7406,7 @@
 </file>
 
 <file path=word/footer1.xml><?xml version="1.0" encoding="utf-8"?>
-<w:ftr xmlns:wpc="http://schemas.microsoft.com/office/word/2010/wordprocessingCanvas" xmlns:cx="http://schemas.microsoft.com/office/drawing/2014/chartex" xmlns:mc="http://schemas.openxmlformats.org/markup-compatibility/2006" xmlns:o="urn:schemas-microsoft-com:office:office" xmlns:r="http://schemas.openxmlformats.org/officeDocument/2006/relationships" xmlns:m="http://schemas.openxmlformats.org/officeDocument/2006/math" xmlns:v="urn:schemas-microsoft-com:vml" xmlns:wp14="http://schemas.microsoft.com/office/word/2010/wordprocessingDrawing" xmlns:wp="http://schemas.openxmlformats.org/drawingml/2006/wordprocessingDrawing" xmlns:w10="urn:schemas-microsoft-com:office:word" xmlns:w="http://schemas.openxmlformats.org/wordprocessingml/2006/main" xmlns:w14="http://schemas.microsoft.com/office/word/2010/wordml" xmlns:w15="http://schemas.microsoft.com/office/word/2012/wordml" xmlns:w16se="http://schemas.microsoft.com/office/word/2015/wordml/symex" xmlns:wpg="http://schemas.microsoft.com/office/word/2010/wordprocessingGroup" xmlns:wpi="http://schemas.microsoft.com/office/word/2010/wordprocessingInk" xmlns:wne="http://schemas.microsoft.com/office/word/2006/wordml" xmlns:wps="http://schemas.microsoft.com/office/word/2010/wordprocessingShape" mc:Ignorable="w14 w15 w16se wp14">
+<w:ftr xmlns:wpc="http://schemas.microsoft.com/office/word/2010/wordprocessingCanvas" xmlns:cx="http://schemas.microsoft.com/office/drawing/2014/chartex" xmlns:cx1="http://schemas.microsoft.com/office/drawing/2015/9/8/chartex" xmlns:mc="http://schemas.openxmlformats.org/markup-compatibility/2006" xmlns:o="urn:schemas-microsoft-com:office:office" xmlns:r="http://schemas.openxmlformats.org/officeDocument/2006/relationships" xmlns:m="http://schemas.openxmlformats.org/officeDocument/2006/math" xmlns:v="urn:schemas-microsoft-com:vml" xmlns:wp14="http://schemas.microsoft.com/office/word/2010/wordprocessingDrawing" xmlns:wp="http://schemas.openxmlformats.org/drawingml/2006/wordprocessingDrawing" xmlns:w10="urn:schemas-microsoft-com:office:word" xmlns:w="http://schemas.openxmlformats.org/wordprocessingml/2006/main" xmlns:w14="http://schemas.microsoft.com/office/word/2010/wordml" xmlns:w15="http://schemas.microsoft.com/office/word/2012/wordml" xmlns:w16se="http://schemas.microsoft.com/office/word/2015/wordml/symex" xmlns:wpg="http://schemas.microsoft.com/office/word/2010/wordprocessingGroup" xmlns:wpi="http://schemas.microsoft.com/office/word/2010/wordprocessingInk" xmlns:wne="http://schemas.microsoft.com/office/word/2006/wordml" xmlns:wps="http://schemas.microsoft.com/office/word/2010/wordprocessingShape" mc:Ignorable="w14 w15 w16se wp14">
   <w:sdt>
     <w:sdtPr>
       <w:id w:val="-1553612944"/>
@@ -7203,7 +7439,7 @@
           <w:rPr>
             <w:noProof/>
           </w:rPr>
-          <w:t>12</w:t>
+          <w:t>4</w:t>
         </w:r>
         <w:r>
           <w:rPr>
@@ -7223,7 +7459,7 @@
 </file>
 
 <file path=word/footer2.xml><?xml version="1.0" encoding="utf-8"?>
-<w:ftr xmlns:wpc="http://schemas.microsoft.com/office/word/2010/wordprocessingCanvas" xmlns:cx="http://schemas.microsoft.com/office/drawing/2014/chartex" xmlns:mc="http://schemas.openxmlformats.org/markup-compatibility/2006" xmlns:o="urn:schemas-microsoft-com:office:office" xmlns:r="http://schemas.openxmlformats.org/officeDocument/2006/relationships" xmlns:m="http://schemas.openxmlformats.org/officeDocument/2006/math" xmlns:v="urn:schemas-microsoft-com:vml" xmlns:wp14="http://schemas.microsoft.com/office/word/2010/wordprocessingDrawing" xmlns:wp="http://schemas.openxmlformats.org/drawingml/2006/wordprocessingDrawing" xmlns:w10="urn:schemas-microsoft-com:office:word" xmlns:w="http://schemas.openxmlformats.org/wordprocessingml/2006/main" xmlns:w14="http://schemas.microsoft.com/office/word/2010/wordml" xmlns:w15="http://schemas.microsoft.com/office/word/2012/wordml" xmlns:w16se="http://schemas.microsoft.com/office/word/2015/wordml/symex" xmlns:wpg="http://schemas.microsoft.com/office/word/2010/wordprocessingGroup" xmlns:wpi="http://schemas.microsoft.com/office/word/2010/wordprocessingInk" xmlns:wne="http://schemas.microsoft.com/office/word/2006/wordml" xmlns:wps="http://schemas.microsoft.com/office/word/2010/wordprocessingShape" mc:Ignorable="w14 w15 w16se wp14">
+<w:ftr xmlns:wpc="http://schemas.microsoft.com/office/word/2010/wordprocessingCanvas" xmlns:cx="http://schemas.microsoft.com/office/drawing/2014/chartex" xmlns:cx1="http://schemas.microsoft.com/office/drawing/2015/9/8/chartex" xmlns:mc="http://schemas.openxmlformats.org/markup-compatibility/2006" xmlns:o="urn:schemas-microsoft-com:office:office" xmlns:r="http://schemas.openxmlformats.org/officeDocument/2006/relationships" xmlns:m="http://schemas.openxmlformats.org/officeDocument/2006/math" xmlns:v="urn:schemas-microsoft-com:vml" xmlns:wp14="http://schemas.microsoft.com/office/word/2010/wordprocessingDrawing" xmlns:wp="http://schemas.openxmlformats.org/drawingml/2006/wordprocessingDrawing" xmlns:w10="urn:schemas-microsoft-com:office:word" xmlns:w="http://schemas.openxmlformats.org/wordprocessingml/2006/main" xmlns:w14="http://schemas.microsoft.com/office/word/2010/wordml" xmlns:w15="http://schemas.microsoft.com/office/word/2012/wordml" xmlns:w16se="http://schemas.microsoft.com/office/word/2015/wordml/symex" xmlns:wpg="http://schemas.microsoft.com/office/word/2010/wordprocessingGroup" xmlns:wpi="http://schemas.microsoft.com/office/word/2010/wordprocessingInk" xmlns:wne="http://schemas.microsoft.com/office/word/2006/wordml" xmlns:wps="http://schemas.microsoft.com/office/word/2010/wordprocessingShape" mc:Ignorable="w14 w15 w16se wp14">
   <w:tbl>
     <w:tblPr>
       <w:tblW w:w="5000" w:type="pct"/>
@@ -7428,7 +7664,7 @@
 </file>
 
 <file path=word/footer3.xml><?xml version="1.0" encoding="utf-8"?>
-<w:ftr xmlns:wpc="http://schemas.microsoft.com/office/word/2010/wordprocessingCanvas" xmlns:cx="http://schemas.microsoft.com/office/drawing/2014/chartex" xmlns:mc="http://schemas.openxmlformats.org/markup-compatibility/2006" xmlns:o="urn:schemas-microsoft-com:office:office" xmlns:r="http://schemas.openxmlformats.org/officeDocument/2006/relationships" xmlns:m="http://schemas.openxmlformats.org/officeDocument/2006/math" xmlns:v="urn:schemas-microsoft-com:vml" xmlns:wp14="http://schemas.microsoft.com/office/word/2010/wordprocessingDrawing" xmlns:wp="http://schemas.openxmlformats.org/drawingml/2006/wordprocessingDrawing" xmlns:w10="urn:schemas-microsoft-com:office:word" xmlns:w="http://schemas.openxmlformats.org/wordprocessingml/2006/main" xmlns:w14="http://schemas.microsoft.com/office/word/2010/wordml" xmlns:w15="http://schemas.microsoft.com/office/word/2012/wordml" xmlns:w16se="http://schemas.microsoft.com/office/word/2015/wordml/symex" xmlns:wpg="http://schemas.microsoft.com/office/word/2010/wordprocessingGroup" xmlns:wpi="http://schemas.microsoft.com/office/word/2010/wordprocessingInk" xmlns:wne="http://schemas.microsoft.com/office/word/2006/wordml" xmlns:wps="http://schemas.microsoft.com/office/word/2010/wordprocessingShape" mc:Ignorable="w14 w15 w16se wp14">
+<w:ftr xmlns:wpc="http://schemas.microsoft.com/office/word/2010/wordprocessingCanvas" xmlns:cx="http://schemas.microsoft.com/office/drawing/2014/chartex" xmlns:cx1="http://schemas.microsoft.com/office/drawing/2015/9/8/chartex" xmlns:mc="http://schemas.openxmlformats.org/markup-compatibility/2006" xmlns:o="urn:schemas-microsoft-com:office:office" xmlns:r="http://schemas.openxmlformats.org/officeDocument/2006/relationships" xmlns:m="http://schemas.openxmlformats.org/officeDocument/2006/math" xmlns:v="urn:schemas-microsoft-com:vml" xmlns:wp14="http://schemas.microsoft.com/office/word/2010/wordprocessingDrawing" xmlns:wp="http://schemas.openxmlformats.org/drawingml/2006/wordprocessingDrawing" xmlns:w10="urn:schemas-microsoft-com:office:word" xmlns:w="http://schemas.openxmlformats.org/wordprocessingml/2006/main" xmlns:w14="http://schemas.microsoft.com/office/word/2010/wordml" xmlns:w15="http://schemas.microsoft.com/office/word/2012/wordml" xmlns:w16se="http://schemas.microsoft.com/office/word/2015/wordml/symex" xmlns:wpg="http://schemas.microsoft.com/office/word/2010/wordprocessingGroup" xmlns:wpi="http://schemas.microsoft.com/office/word/2010/wordprocessingInk" xmlns:wne="http://schemas.microsoft.com/office/word/2006/wordml" xmlns:wps="http://schemas.microsoft.com/office/word/2010/wordprocessingShape" mc:Ignorable="w14 w15 w16se wp14">
   <w:sdt>
     <w:sdtPr>
       <w:id w:val="-443385952"/>
@@ -7481,7 +7717,7 @@
 </file>
 
 <file path=word/footnotes.xml><?xml version="1.0" encoding="utf-8"?>
-<w:footnotes xmlns:wpc="http://schemas.microsoft.com/office/word/2010/wordprocessingCanvas" xmlns:cx="http://schemas.microsoft.com/office/drawing/2014/chartex" xmlns:mc="http://schemas.openxmlformats.org/markup-compatibility/2006" xmlns:o="urn:schemas-microsoft-com:office:office" xmlns:r="http://schemas.openxmlformats.org/officeDocument/2006/relationships" xmlns:m="http://schemas.openxmlformats.org/officeDocument/2006/math" xmlns:v="urn:schemas-microsoft-com:vml" xmlns:wp14="http://schemas.microsoft.com/office/word/2010/wordprocessingDrawing" xmlns:wp="http://schemas.openxmlformats.org/drawingml/2006/wordprocessingDrawing" xmlns:w10="urn:schemas-microsoft-com:office:word" xmlns:w="http://schemas.openxmlformats.org/wordprocessingml/2006/main" xmlns:w14="http://schemas.microsoft.com/office/word/2010/wordml" xmlns:w15="http://schemas.microsoft.com/office/word/2012/wordml" xmlns:w16se="http://schemas.microsoft.com/office/word/2015/wordml/symex" xmlns:wpg="http://schemas.microsoft.com/office/word/2010/wordprocessingGroup" xmlns:wpi="http://schemas.microsoft.com/office/word/2010/wordprocessingInk" xmlns:wne="http://schemas.microsoft.com/office/word/2006/wordml" xmlns:wps="http://schemas.microsoft.com/office/word/2010/wordprocessingShape" mc:Ignorable="w14 w15 w16se wp14">
+<w:footnotes xmlns:wpc="http://schemas.microsoft.com/office/word/2010/wordprocessingCanvas" xmlns:cx="http://schemas.microsoft.com/office/drawing/2014/chartex" xmlns:cx1="http://schemas.microsoft.com/office/drawing/2015/9/8/chartex" xmlns:mc="http://schemas.openxmlformats.org/markup-compatibility/2006" xmlns:o="urn:schemas-microsoft-com:office:office" xmlns:r="http://schemas.openxmlformats.org/officeDocument/2006/relationships" xmlns:m="http://schemas.openxmlformats.org/officeDocument/2006/math" xmlns:v="urn:schemas-microsoft-com:vml" xmlns:wp14="http://schemas.microsoft.com/office/word/2010/wordprocessingDrawing" xmlns:wp="http://schemas.openxmlformats.org/drawingml/2006/wordprocessingDrawing" xmlns:w10="urn:schemas-microsoft-com:office:word" xmlns:w="http://schemas.openxmlformats.org/wordprocessingml/2006/main" xmlns:w14="http://schemas.microsoft.com/office/word/2010/wordml" xmlns:w15="http://schemas.microsoft.com/office/word/2012/wordml" xmlns:w16se="http://schemas.microsoft.com/office/word/2015/wordml/symex" xmlns:wpg="http://schemas.microsoft.com/office/word/2010/wordprocessingGroup" xmlns:wpi="http://schemas.microsoft.com/office/word/2010/wordprocessingInk" xmlns:wne="http://schemas.microsoft.com/office/word/2006/wordml" xmlns:wps="http://schemas.microsoft.com/office/word/2010/wordprocessingShape" mc:Ignorable="w14 w15 w16se wp14">
   <w:footnote w:type="separator" w:id="-1">
     <w:p>
       <w:pPr>
@@ -7506,7 +7742,7 @@
 </file>
 
 <file path=word/header1.xml><?xml version="1.0" encoding="utf-8"?>
-<w:hdr xmlns:wpc="http://schemas.microsoft.com/office/word/2010/wordprocessingCanvas" xmlns:cx="http://schemas.microsoft.com/office/drawing/2014/chartex" xmlns:mc="http://schemas.openxmlformats.org/markup-compatibility/2006" xmlns:o="urn:schemas-microsoft-com:office:office" xmlns:r="http://schemas.openxmlformats.org/officeDocument/2006/relationships" xmlns:m="http://schemas.openxmlformats.org/officeDocument/2006/math" xmlns:v="urn:schemas-microsoft-com:vml" xmlns:wp14="http://schemas.microsoft.com/office/word/2010/wordprocessingDrawing" xmlns:wp="http://schemas.openxmlformats.org/drawingml/2006/wordprocessingDrawing" xmlns:w10="urn:schemas-microsoft-com:office:word" xmlns:w="http://schemas.openxmlformats.org/wordprocessingml/2006/main" xmlns:w14="http://schemas.microsoft.com/office/word/2010/wordml" xmlns:w15="http://schemas.microsoft.com/office/word/2012/wordml" xmlns:w16se="http://schemas.microsoft.com/office/word/2015/wordml/symex" xmlns:wpg="http://schemas.microsoft.com/office/word/2010/wordprocessingGroup" xmlns:wpi="http://schemas.microsoft.com/office/word/2010/wordprocessingInk" xmlns:wne="http://schemas.microsoft.com/office/word/2006/wordml" xmlns:wps="http://schemas.microsoft.com/office/word/2010/wordprocessingShape" mc:Ignorable="w14 w15 w16se wp14">
+<w:hdr xmlns:wpc="http://schemas.microsoft.com/office/word/2010/wordprocessingCanvas" xmlns:cx="http://schemas.microsoft.com/office/drawing/2014/chartex" xmlns:cx1="http://schemas.microsoft.com/office/drawing/2015/9/8/chartex" xmlns:mc="http://schemas.openxmlformats.org/markup-compatibility/2006" xmlns:o="urn:schemas-microsoft-com:office:office" xmlns:r="http://schemas.openxmlformats.org/officeDocument/2006/relationships" xmlns:m="http://schemas.openxmlformats.org/officeDocument/2006/math" xmlns:v="urn:schemas-microsoft-com:vml" xmlns:wp14="http://schemas.microsoft.com/office/word/2010/wordprocessingDrawing" xmlns:wp="http://schemas.openxmlformats.org/drawingml/2006/wordprocessingDrawing" xmlns:w10="urn:schemas-microsoft-com:office:word" xmlns:w="http://schemas.openxmlformats.org/wordprocessingml/2006/main" xmlns:w14="http://schemas.microsoft.com/office/word/2010/wordml" xmlns:w15="http://schemas.microsoft.com/office/word/2012/wordml" xmlns:w16se="http://schemas.microsoft.com/office/word/2015/wordml/symex" xmlns:wpg="http://schemas.microsoft.com/office/word/2010/wordprocessingGroup" xmlns:wpi="http://schemas.microsoft.com/office/word/2010/wordprocessingInk" xmlns:wne="http://schemas.microsoft.com/office/word/2006/wordml" xmlns:wps="http://schemas.microsoft.com/office/word/2010/wordprocessingShape" mc:Ignorable="w14 w15 w16se wp14">
   <w:p>
     <w:pPr>
       <w:pStyle w:val="Header"/>
@@ -7664,7 +7900,7 @@
 </file>
 
 <file path=word/header2.xml><?xml version="1.0" encoding="utf-8"?>
-<w:hdr xmlns:wpc="http://schemas.microsoft.com/office/word/2010/wordprocessingCanvas" xmlns:cx="http://schemas.microsoft.com/office/drawing/2014/chartex" xmlns:mc="http://schemas.openxmlformats.org/markup-compatibility/2006" xmlns:o="urn:schemas-microsoft-com:office:office" xmlns:r="http://schemas.openxmlformats.org/officeDocument/2006/relationships" xmlns:m="http://schemas.openxmlformats.org/officeDocument/2006/math" xmlns:v="urn:schemas-microsoft-com:vml" xmlns:wp14="http://schemas.microsoft.com/office/word/2010/wordprocessingDrawing" xmlns:wp="http://schemas.openxmlformats.org/drawingml/2006/wordprocessingDrawing" xmlns:w10="urn:schemas-microsoft-com:office:word" xmlns:w="http://schemas.openxmlformats.org/wordprocessingml/2006/main" xmlns:w14="http://schemas.microsoft.com/office/word/2010/wordml" xmlns:w15="http://schemas.microsoft.com/office/word/2012/wordml" xmlns:w16se="http://schemas.microsoft.com/office/word/2015/wordml/symex" xmlns:wpg="http://schemas.microsoft.com/office/word/2010/wordprocessingGroup" xmlns:wpi="http://schemas.microsoft.com/office/word/2010/wordprocessingInk" xmlns:wne="http://schemas.microsoft.com/office/word/2006/wordml" xmlns:wps="http://schemas.microsoft.com/office/word/2010/wordprocessingShape" mc:Ignorable="w14 w15 w16se wp14">
+<w:hdr xmlns:wpc="http://schemas.microsoft.com/office/word/2010/wordprocessingCanvas" xmlns:cx="http://schemas.microsoft.com/office/drawing/2014/chartex" xmlns:cx1="http://schemas.microsoft.com/office/drawing/2015/9/8/chartex" xmlns:mc="http://schemas.openxmlformats.org/markup-compatibility/2006" xmlns:o="urn:schemas-microsoft-com:office:office" xmlns:r="http://schemas.openxmlformats.org/officeDocument/2006/relationships" xmlns:m="http://schemas.openxmlformats.org/officeDocument/2006/math" xmlns:v="urn:schemas-microsoft-com:vml" xmlns:wp14="http://schemas.microsoft.com/office/word/2010/wordprocessingDrawing" xmlns:wp="http://schemas.openxmlformats.org/drawingml/2006/wordprocessingDrawing" xmlns:w10="urn:schemas-microsoft-com:office:word" xmlns:w="http://schemas.openxmlformats.org/wordprocessingml/2006/main" xmlns:w14="http://schemas.microsoft.com/office/word/2010/wordml" xmlns:w15="http://schemas.microsoft.com/office/word/2012/wordml" xmlns:w16se="http://schemas.microsoft.com/office/word/2015/wordml/symex" xmlns:wpg="http://schemas.microsoft.com/office/word/2010/wordprocessingGroup" xmlns:wpi="http://schemas.microsoft.com/office/word/2010/wordprocessingInk" xmlns:wne="http://schemas.microsoft.com/office/word/2006/wordml" xmlns:wps="http://schemas.microsoft.com/office/word/2010/wordprocessingShape" mc:Ignorable="w14 w15 w16se wp14">
   <w:p>
     <w:pPr>
       <w:pStyle w:val="Header"/>
@@ -7674,7 +7910,7 @@
 </file>
 
 <file path=word/numbering.xml><?xml version="1.0" encoding="utf-8"?>
-<w:numbering xmlns:wpc="http://schemas.microsoft.com/office/word/2010/wordprocessingCanvas" xmlns:cx="http://schemas.microsoft.com/office/drawing/2014/chartex" xmlns:mc="http://schemas.openxmlformats.org/markup-compatibility/2006" xmlns:o="urn:schemas-microsoft-com:office:office" xmlns:r="http://schemas.openxmlformats.org/officeDocument/2006/relationships" xmlns:m="http://schemas.openxmlformats.org/officeDocument/2006/math" xmlns:v="urn:schemas-microsoft-com:vml" xmlns:wp14="http://schemas.microsoft.com/office/word/2010/wordprocessingDrawing" xmlns:wp="http://schemas.openxmlformats.org/drawingml/2006/wordprocessingDrawing" xmlns:w10="urn:schemas-microsoft-com:office:word" xmlns:w="http://schemas.openxmlformats.org/wordprocessingml/2006/main" xmlns:w14="http://schemas.microsoft.com/office/word/2010/wordml" xmlns:w15="http://schemas.microsoft.com/office/word/2012/wordml" xmlns:w16se="http://schemas.microsoft.com/office/word/2015/wordml/symex" xmlns:wpg="http://schemas.microsoft.com/office/word/2010/wordprocessingGroup" xmlns:wpi="http://schemas.microsoft.com/office/word/2010/wordprocessingInk" xmlns:wne="http://schemas.microsoft.com/office/word/2006/wordml" xmlns:wps="http://schemas.microsoft.com/office/word/2010/wordprocessingShape" mc:Ignorable="w14 w15 w16se wp14">
+<w:numbering xmlns:wpc="http://schemas.microsoft.com/office/word/2010/wordprocessingCanvas" xmlns:cx="http://schemas.microsoft.com/office/drawing/2014/chartex" xmlns:cx1="http://schemas.microsoft.com/office/drawing/2015/9/8/chartex" xmlns:mc="http://schemas.openxmlformats.org/markup-compatibility/2006" xmlns:o="urn:schemas-microsoft-com:office:office" xmlns:r="http://schemas.openxmlformats.org/officeDocument/2006/relationships" xmlns:m="http://schemas.openxmlformats.org/officeDocument/2006/math" xmlns:v="urn:schemas-microsoft-com:vml" xmlns:wp14="http://schemas.microsoft.com/office/word/2010/wordprocessingDrawing" xmlns:wp="http://schemas.openxmlformats.org/drawingml/2006/wordprocessingDrawing" xmlns:w10="urn:schemas-microsoft-com:office:word" xmlns:w="http://schemas.openxmlformats.org/wordprocessingml/2006/main" xmlns:w14="http://schemas.microsoft.com/office/word/2010/wordml" xmlns:w15="http://schemas.microsoft.com/office/word/2012/wordml" xmlns:w16se="http://schemas.microsoft.com/office/word/2015/wordml/symex" xmlns:wpg="http://schemas.microsoft.com/office/word/2010/wordprocessingGroup" xmlns:wpi="http://schemas.microsoft.com/office/word/2010/wordprocessingInk" xmlns:wne="http://schemas.microsoft.com/office/word/2006/wordml" xmlns:wps="http://schemas.microsoft.com/office/word/2010/wordprocessingShape" mc:Ignorable="w14 w15 w16se wp14">
   <w:abstractNum w:abstractNumId="0" w15:restartNumberingAfterBreak="0">
     <w:nsid w:val="085C610D"/>
     <w:multiLevelType w:val="multilevel"/>
@@ -8369,6 +8605,118 @@
     </w:lvl>
   </w:abstractNum>
   <w:abstractNum w:abstractNumId="6" w15:restartNumberingAfterBreak="0">
+    <w:nsid w:val="35721434"/>
+    <w:multiLevelType w:val="hybridMultilevel"/>
+    <w:tmpl w:val="7CC8818A"/>
+    <w:lvl w:ilvl="0" w:tplc="415CB392">
+      <w:numFmt w:val="bullet"/>
+      <w:lvlText w:val="-"/>
+      <w:lvlJc w:val="left"/>
+      <w:pPr>
+        <w:ind w:left="720" w:hanging="360"/>
+      </w:pPr>
+      <w:rPr>
+        <w:rFonts w:ascii="Arial" w:eastAsiaTheme="minorHAnsi" w:hAnsi="Arial" w:cs="Arial" w:hint="default"/>
+      </w:rPr>
+    </w:lvl>
+    <w:lvl w:ilvl="1" w:tplc="04090003" w:tentative="1">
+      <w:start w:val="1"/>
+      <w:numFmt w:val="bullet"/>
+      <w:lvlText w:val="o"/>
+      <w:lvlJc w:val="left"/>
+      <w:pPr>
+        <w:ind w:left="1440" w:hanging="360"/>
+      </w:pPr>
+      <w:rPr>
+        <w:rFonts w:ascii="Courier New" w:hAnsi="Courier New" w:cs="Courier New" w:hint="default"/>
+      </w:rPr>
+    </w:lvl>
+    <w:lvl w:ilvl="2" w:tplc="04090005" w:tentative="1">
+      <w:start w:val="1"/>
+      <w:numFmt w:val="bullet"/>
+      <w:lvlText w:val=""/>
+      <w:lvlJc w:val="left"/>
+      <w:pPr>
+        <w:ind w:left="2160" w:hanging="360"/>
+      </w:pPr>
+      <w:rPr>
+        <w:rFonts w:ascii="Wingdings" w:hAnsi="Wingdings" w:hint="default"/>
+      </w:rPr>
+    </w:lvl>
+    <w:lvl w:ilvl="3" w:tplc="04090001" w:tentative="1">
+      <w:start w:val="1"/>
+      <w:numFmt w:val="bullet"/>
+      <w:lvlText w:val=""/>
+      <w:lvlJc w:val="left"/>
+      <w:pPr>
+        <w:ind w:left="2880" w:hanging="360"/>
+      </w:pPr>
+      <w:rPr>
+        <w:rFonts w:ascii="Symbol" w:hAnsi="Symbol" w:hint="default"/>
+      </w:rPr>
+    </w:lvl>
+    <w:lvl w:ilvl="4" w:tplc="04090003" w:tentative="1">
+      <w:start w:val="1"/>
+      <w:numFmt w:val="bullet"/>
+      <w:lvlText w:val="o"/>
+      <w:lvlJc w:val="left"/>
+      <w:pPr>
+        <w:ind w:left="3600" w:hanging="360"/>
+      </w:pPr>
+      <w:rPr>
+        <w:rFonts w:ascii="Courier New" w:hAnsi="Courier New" w:cs="Courier New" w:hint="default"/>
+      </w:rPr>
+    </w:lvl>
+    <w:lvl w:ilvl="5" w:tplc="04090005" w:tentative="1">
+      <w:start w:val="1"/>
+      <w:numFmt w:val="bullet"/>
+      <w:lvlText w:val=""/>
+      <w:lvlJc w:val="left"/>
+      <w:pPr>
+        <w:ind w:left="4320" w:hanging="360"/>
+      </w:pPr>
+      <w:rPr>
+        <w:rFonts w:ascii="Wingdings" w:hAnsi="Wingdings" w:hint="default"/>
+      </w:rPr>
+    </w:lvl>
+    <w:lvl w:ilvl="6" w:tplc="04090001" w:tentative="1">
+      <w:start w:val="1"/>
+      <w:numFmt w:val="bullet"/>
+      <w:lvlText w:val=""/>
+      <w:lvlJc w:val="left"/>
+      <w:pPr>
+        <w:ind w:left="5040" w:hanging="360"/>
+      </w:pPr>
+      <w:rPr>
+        <w:rFonts w:ascii="Symbol" w:hAnsi="Symbol" w:hint="default"/>
+      </w:rPr>
+    </w:lvl>
+    <w:lvl w:ilvl="7" w:tplc="04090003" w:tentative="1">
+      <w:start w:val="1"/>
+      <w:numFmt w:val="bullet"/>
+      <w:lvlText w:val="o"/>
+      <w:lvlJc w:val="left"/>
+      <w:pPr>
+        <w:ind w:left="5760" w:hanging="360"/>
+      </w:pPr>
+      <w:rPr>
+        <w:rFonts w:ascii="Courier New" w:hAnsi="Courier New" w:cs="Courier New" w:hint="default"/>
+      </w:rPr>
+    </w:lvl>
+    <w:lvl w:ilvl="8" w:tplc="04090005" w:tentative="1">
+      <w:start w:val="1"/>
+      <w:numFmt w:val="bullet"/>
+      <w:lvlText w:val=""/>
+      <w:lvlJc w:val="left"/>
+      <w:pPr>
+        <w:ind w:left="6480" w:hanging="360"/>
+      </w:pPr>
+      <w:rPr>
+        <w:rFonts w:ascii="Wingdings" w:hAnsi="Wingdings" w:hint="default"/>
+      </w:rPr>
+    </w:lvl>
+  </w:abstractNum>
+  <w:abstractNum w:abstractNumId="7" w15:restartNumberingAfterBreak="0">
     <w:nsid w:val="3FEC0A0C"/>
     <w:multiLevelType w:val="hybridMultilevel"/>
     <w:tmpl w:val="4DB6C7B8"/>
@@ -8481,7 +8829,7 @@
       </w:rPr>
     </w:lvl>
   </w:abstractNum>
-  <w:abstractNum w:abstractNumId="7" w15:restartNumberingAfterBreak="0">
+  <w:abstractNum w:abstractNumId="8" w15:restartNumberingAfterBreak="0">
     <w:nsid w:val="436670CE"/>
     <w:multiLevelType w:val="hybridMultilevel"/>
     <w:tmpl w:val="C64ABD82"/>
@@ -8570,7 +8918,7 @@
       </w:pPr>
     </w:lvl>
   </w:abstractNum>
-  <w:abstractNum w:abstractNumId="8" w15:restartNumberingAfterBreak="0">
+  <w:abstractNum w:abstractNumId="9" w15:restartNumberingAfterBreak="0">
     <w:nsid w:val="45614AF3"/>
     <w:multiLevelType w:val="hybridMultilevel"/>
     <w:tmpl w:val="28E09788"/>
@@ -8683,7 +9031,7 @@
       </w:rPr>
     </w:lvl>
   </w:abstractNum>
-  <w:abstractNum w:abstractNumId="9" w15:restartNumberingAfterBreak="0">
+  <w:abstractNum w:abstractNumId="10" w15:restartNumberingAfterBreak="0">
     <w:nsid w:val="491315EA"/>
     <w:multiLevelType w:val="hybridMultilevel"/>
     <w:tmpl w:val="B2FCF236"/>
@@ -8796,7 +9144,7 @@
       </w:rPr>
     </w:lvl>
   </w:abstractNum>
-  <w:abstractNum w:abstractNumId="10" w15:restartNumberingAfterBreak="0">
+  <w:abstractNum w:abstractNumId="11" w15:restartNumberingAfterBreak="0">
     <w:nsid w:val="4D1A26C6"/>
     <w:multiLevelType w:val="hybridMultilevel"/>
     <w:tmpl w:val="1A463008"/>
@@ -8882,7 +9230,7 @@
       </w:pPr>
     </w:lvl>
   </w:abstractNum>
-  <w:abstractNum w:abstractNumId="11" w15:restartNumberingAfterBreak="0">
+  <w:abstractNum w:abstractNumId="12" w15:restartNumberingAfterBreak="0">
     <w:nsid w:val="4E58548A"/>
     <w:multiLevelType w:val="hybridMultilevel"/>
     <w:tmpl w:val="1070DC8E"/>
@@ -9022,7 +9370,7 @@
       </w:rPr>
     </w:lvl>
   </w:abstractNum>
-  <w:abstractNum w:abstractNumId="12" w15:restartNumberingAfterBreak="0">
+  <w:abstractNum w:abstractNumId="13" w15:restartNumberingAfterBreak="0">
     <w:nsid w:val="57FC2A0D"/>
     <w:multiLevelType w:val="hybridMultilevel"/>
     <w:tmpl w:val="1B1EA894"/>
@@ -9111,7 +9459,7 @@
       </w:pPr>
     </w:lvl>
   </w:abstractNum>
-  <w:abstractNum w:abstractNumId="13" w15:restartNumberingAfterBreak="0">
+  <w:abstractNum w:abstractNumId="14" w15:restartNumberingAfterBreak="0">
     <w:nsid w:val="58A1536C"/>
     <w:multiLevelType w:val="hybridMultilevel"/>
     <w:tmpl w:val="A2BC9890"/>
@@ -9224,7 +9572,7 @@
       </w:rPr>
     </w:lvl>
   </w:abstractNum>
-  <w:abstractNum w:abstractNumId="14" w15:restartNumberingAfterBreak="0">
+  <w:abstractNum w:abstractNumId="15" w15:restartNumberingAfterBreak="0">
     <w:nsid w:val="5B4C290A"/>
     <w:multiLevelType w:val="hybridMultilevel"/>
     <w:tmpl w:val="2110ED92"/>
@@ -9337,7 +9685,7 @@
       </w:rPr>
     </w:lvl>
   </w:abstractNum>
-  <w:abstractNum w:abstractNumId="15" w15:restartNumberingAfterBreak="0">
+  <w:abstractNum w:abstractNumId="16" w15:restartNumberingAfterBreak="0">
     <w:nsid w:val="615E2ADF"/>
     <w:multiLevelType w:val="hybridMultilevel"/>
     <w:tmpl w:val="E9D04E78"/>
@@ -9450,7 +9798,7 @@
       </w:rPr>
     </w:lvl>
   </w:abstractNum>
-  <w:abstractNum w:abstractNumId="16" w15:restartNumberingAfterBreak="0">
+  <w:abstractNum w:abstractNumId="17" w15:restartNumberingAfterBreak="0">
     <w:nsid w:val="63660EDB"/>
     <w:multiLevelType w:val="hybridMultilevel"/>
     <w:tmpl w:val="375E6D82"/>
@@ -9563,7 +9911,7 @@
       </w:rPr>
     </w:lvl>
   </w:abstractNum>
-  <w:abstractNum w:abstractNumId="17" w15:restartNumberingAfterBreak="0">
+  <w:abstractNum w:abstractNumId="18" w15:restartNumberingAfterBreak="0">
     <w:nsid w:val="69232D1A"/>
     <w:multiLevelType w:val="hybridMultilevel"/>
     <w:tmpl w:val="03C62264"/>
@@ -9676,7 +10024,7 @@
       </w:rPr>
     </w:lvl>
   </w:abstractNum>
-  <w:abstractNum w:abstractNumId="18" w15:restartNumberingAfterBreak="0">
+  <w:abstractNum w:abstractNumId="19" w15:restartNumberingAfterBreak="0">
     <w:nsid w:val="6B613E8D"/>
     <w:multiLevelType w:val="hybridMultilevel"/>
     <w:tmpl w:val="0606701E"/>
@@ -9765,7 +10113,7 @@
       </w:pPr>
     </w:lvl>
   </w:abstractNum>
-  <w:abstractNum w:abstractNumId="19" w15:restartNumberingAfterBreak="0">
+  <w:abstractNum w:abstractNumId="20" w15:restartNumberingAfterBreak="0">
     <w:nsid w:val="6C3903C9"/>
     <w:multiLevelType w:val="hybridMultilevel"/>
     <w:tmpl w:val="055AA212"/>
@@ -9854,7 +10202,7 @@
       </w:pPr>
     </w:lvl>
   </w:abstractNum>
-  <w:abstractNum w:abstractNumId="20" w15:restartNumberingAfterBreak="0">
+  <w:abstractNum w:abstractNumId="21" w15:restartNumberingAfterBreak="0">
     <w:nsid w:val="71FC2984"/>
     <w:multiLevelType w:val="hybridMultilevel"/>
     <w:tmpl w:val="EE5A9176"/>
@@ -9967,7 +10315,7 @@
       </w:rPr>
     </w:lvl>
   </w:abstractNum>
-  <w:abstractNum w:abstractNumId="21" w15:restartNumberingAfterBreak="0">
+  <w:abstractNum w:abstractNumId="22" w15:restartNumberingAfterBreak="0">
     <w:nsid w:val="771E7F0E"/>
     <w:multiLevelType w:val="multilevel"/>
     <w:tmpl w:val="31AC2218"/>
@@ -10116,7 +10464,7 @@
       </w:rPr>
     </w:lvl>
   </w:abstractNum>
-  <w:abstractNum w:abstractNumId="22" w15:restartNumberingAfterBreak="0">
+  <w:abstractNum w:abstractNumId="23" w15:restartNumberingAfterBreak="0">
     <w:nsid w:val="7E6420BE"/>
     <w:multiLevelType w:val="multilevel"/>
     <w:tmpl w:val="B4141552"/>
@@ -10265,7 +10613,7 @@
       </w:rPr>
     </w:lvl>
   </w:abstractNum>
-  <w:abstractNum w:abstractNumId="23" w15:restartNumberingAfterBreak="0">
+  <w:abstractNum w:abstractNumId="24" w15:restartNumberingAfterBreak="0">
     <w:nsid w:val="7EED2DD6"/>
     <w:multiLevelType w:val="hybridMultilevel"/>
     <w:tmpl w:val="2660B258"/>
@@ -10378,16 +10726,16 @@
     </w:lvl>
   </w:abstractNum>
   <w:num w:numId="1">
-    <w:abstractNumId w:val="10"/>
+    <w:abstractNumId w:val="11"/>
   </w:num>
   <w:num w:numId="2">
     <w:abstractNumId w:val="4"/>
   </w:num>
   <w:num w:numId="3">
-    <w:abstractNumId w:val="13"/>
+    <w:abstractNumId w:val="14"/>
   </w:num>
   <w:num w:numId="4">
-    <w:abstractNumId w:val="15"/>
+    <w:abstractNumId w:val="16"/>
   </w:num>
   <w:num w:numId="5">
     <w:abstractNumId w:val="5"/>
@@ -10399,54 +10747,57 @@
     <w:abstractNumId w:val="2"/>
   </w:num>
   <w:num w:numId="8">
-    <w:abstractNumId w:val="20"/>
+    <w:abstractNumId w:val="21"/>
   </w:num>
   <w:num w:numId="9">
-    <w:abstractNumId w:val="14"/>
+    <w:abstractNumId w:val="15"/>
   </w:num>
   <w:num w:numId="10">
-    <w:abstractNumId w:val="9"/>
+    <w:abstractNumId w:val="10"/>
   </w:num>
   <w:num w:numId="11">
-    <w:abstractNumId w:val="12"/>
+    <w:abstractNumId w:val="13"/>
   </w:num>
   <w:num w:numId="12">
     <w:abstractNumId w:val="1"/>
   </w:num>
   <w:num w:numId="13">
-    <w:abstractNumId w:val="11"/>
+    <w:abstractNumId w:val="12"/>
   </w:num>
   <w:num w:numId="14">
-    <w:abstractNumId w:val="22"/>
+    <w:abstractNumId w:val="23"/>
   </w:num>
   <w:num w:numId="15">
     <w:abstractNumId w:val="0"/>
   </w:num>
   <w:num w:numId="16">
-    <w:abstractNumId w:val="21"/>
+    <w:abstractNumId w:val="22"/>
   </w:num>
   <w:num w:numId="17">
+    <w:abstractNumId w:val="8"/>
+  </w:num>
+  <w:num w:numId="18">
+    <w:abstractNumId w:val="24"/>
+  </w:num>
+  <w:num w:numId="19">
+    <w:abstractNumId w:val="18"/>
+  </w:num>
+  <w:num w:numId="20">
+    <w:abstractNumId w:val="17"/>
+  </w:num>
+  <w:num w:numId="21">
+    <w:abstractNumId w:val="20"/>
+  </w:num>
+  <w:num w:numId="22">
+    <w:abstractNumId w:val="19"/>
+  </w:num>
+  <w:num w:numId="23">
+    <w:abstractNumId w:val="9"/>
+  </w:num>
+  <w:num w:numId="24">
     <w:abstractNumId w:val="7"/>
   </w:num>
-  <w:num w:numId="18">
-    <w:abstractNumId w:val="23"/>
-  </w:num>
-  <w:num w:numId="19">
-    <w:abstractNumId w:val="17"/>
-  </w:num>
-  <w:num w:numId="20">
-    <w:abstractNumId w:val="16"/>
-  </w:num>
-  <w:num w:numId="21">
-    <w:abstractNumId w:val="19"/>
-  </w:num>
-  <w:num w:numId="22">
-    <w:abstractNumId w:val="18"/>
-  </w:num>
-  <w:num w:numId="23">
-    <w:abstractNumId w:val="8"/>
-  </w:num>
-  <w:num w:numId="24">
+  <w:num w:numId="25">
     <w:abstractNumId w:val="6"/>
   </w:num>
   <w:numIdMacAtCleanup w:val="9"/>
@@ -10943,6 +11294,7 @@
   <w:style w:type="character" w:default="1" w:styleId="DefaultParagraphFont">
     <w:name w:val="Default Paragraph Font"/>
     <w:uiPriority w:val="1"/>
+    <w:semiHidden/>
     <w:unhideWhenUsed/>
   </w:style>
   <w:style w:type="table" w:default="1" w:styleId="TableNormal">
@@ -11574,7 +11926,7 @@
 </file>
 
 <file path=word/glossary/document.xml><?xml version="1.0" encoding="utf-8"?>
-<w:glossaryDocument xmlns:wpc="http://schemas.microsoft.com/office/word/2010/wordprocessingCanvas" xmlns:cx="http://schemas.microsoft.com/office/drawing/2014/chartex" xmlns:mc="http://schemas.openxmlformats.org/markup-compatibility/2006" xmlns:o="urn:schemas-microsoft-com:office:office" xmlns:r="http://schemas.openxmlformats.org/officeDocument/2006/relationships" xmlns:m="http://schemas.openxmlformats.org/officeDocument/2006/math" xmlns:v="urn:schemas-microsoft-com:vml" xmlns:wp14="http://schemas.microsoft.com/office/word/2010/wordprocessingDrawing" xmlns:wp="http://schemas.openxmlformats.org/drawingml/2006/wordprocessingDrawing" xmlns:w10="urn:schemas-microsoft-com:office:word" xmlns:w="http://schemas.openxmlformats.org/wordprocessingml/2006/main" xmlns:w14="http://schemas.microsoft.com/office/word/2010/wordml" xmlns:w15="http://schemas.microsoft.com/office/word/2012/wordml" xmlns:w16se="http://schemas.microsoft.com/office/word/2015/wordml/symex" xmlns:wpg="http://schemas.microsoft.com/office/word/2010/wordprocessingGroup" xmlns:wpi="http://schemas.microsoft.com/office/word/2010/wordprocessingInk" xmlns:wne="http://schemas.microsoft.com/office/word/2006/wordml" xmlns:wps="http://schemas.microsoft.com/office/word/2010/wordprocessingShape" mc:Ignorable="w14 w15 w16se wp14">
+<w:glossaryDocument xmlns:wpc="http://schemas.microsoft.com/office/word/2010/wordprocessingCanvas" xmlns:cx="http://schemas.microsoft.com/office/drawing/2014/chartex" xmlns:cx1="http://schemas.microsoft.com/office/drawing/2015/9/8/chartex" xmlns:mc="http://schemas.openxmlformats.org/markup-compatibility/2006" xmlns:o="urn:schemas-microsoft-com:office:office" xmlns:r="http://schemas.openxmlformats.org/officeDocument/2006/relationships" xmlns:m="http://schemas.openxmlformats.org/officeDocument/2006/math" xmlns:v="urn:schemas-microsoft-com:vml" xmlns:wp14="http://schemas.microsoft.com/office/word/2010/wordprocessingDrawing" xmlns:wp="http://schemas.openxmlformats.org/drawingml/2006/wordprocessingDrawing" xmlns:w10="urn:schemas-microsoft-com:office:word" xmlns:w="http://schemas.openxmlformats.org/wordprocessingml/2006/main" xmlns:w14="http://schemas.microsoft.com/office/word/2010/wordml" xmlns:w15="http://schemas.microsoft.com/office/word/2012/wordml" xmlns:w16se="http://schemas.microsoft.com/office/word/2015/wordml/symex" xmlns:wpg="http://schemas.microsoft.com/office/word/2010/wordprocessingGroup" xmlns:wpi="http://schemas.microsoft.com/office/word/2010/wordprocessingInk" xmlns:wne="http://schemas.microsoft.com/office/word/2006/wordml" xmlns:wps="http://schemas.microsoft.com/office/word/2010/wordprocessingShape" mc:Ignorable="w14 w15 w16se wp14">
   <w:docParts>
     <w:docPart>
       <w:docPartPr>
@@ -11703,6 +12055,7 @@
     <w:rsid w:val="00462261"/>
     <w:rsid w:val="00546AE6"/>
     <w:rsid w:val="00573323"/>
+    <w:rsid w:val="006D3E40"/>
     <w:rsid w:val="007D0C12"/>
     <w:rsid w:val="007D16C7"/>
     <w:rsid w:val="008B2701"/>
@@ -12571,7 +12924,7 @@
 </file>
 
 <file path=customXml/itemProps2.xml><?xml version="1.0" encoding="utf-8"?>
-<ds:datastoreItem xmlns:ds="http://schemas.openxmlformats.org/officeDocument/2006/customXml" ds:itemID="{9AC99465-57EC-413D-A1FD-93C2AC70ABE9}">
+<ds:datastoreItem xmlns:ds="http://schemas.openxmlformats.org/officeDocument/2006/customXml" ds:itemID="{BF793989-5193-482B-AC59-3F74DF39C1E7}">
   <ds:schemaRefs>
     <ds:schemaRef ds:uri="http://schemas.openxmlformats.org/officeDocument/2006/bibliography"/>
   </ds:schemaRefs>

</xml_diff>